<commit_message>
[doc] Final doc version added
</commit_message>
<xml_diff>
--- a/doc/entregable-3.docx
+++ b/doc/entregable-3.docx
@@ -4729,6 +4729,7 @@
     <w:p>
       <w:pPr>
         <w:pStyle w:val="Para"/>
+        <w:ind w:firstLine="142"/>
         <w:jc w:val="center"/>
       </w:pPr>
       <w:r>
@@ -5231,9 +5232,9 @@
           <w:noProof/>
         </w:rPr>
         <w:drawing>
-          <wp:inline distT="0" distB="0" distL="0" distR="0" wp14:anchorId="3A03A233" wp14:editId="6BF17789">
-            <wp:extent cx="2817063" cy="1828800"/>
-            <wp:effectExtent l="0" t="0" r="2540" b="0"/>
+          <wp:inline distT="0" distB="0" distL="0" distR="0" wp14:anchorId="3A03A233" wp14:editId="7273E1E2">
+            <wp:extent cx="2649948" cy="1720311"/>
+            <wp:effectExtent l="0" t="0" r="0" b="0"/>
             <wp:docPr id="3" name="Imagen 3" descr="https://lh5.googleusercontent.com/Lx6-60Blg1s6PO0VWX79RjGI2zaUFvgo7df9gUYG1MNOtN-ryHDpqSCk2ZDMVJ4i82DdokmXQ-6HKTqzfLm2HieSpK9dsMKr-3JBL6jLqVXHnZ4kU8mntUIuiXN6BCmjgtuIwgayZ7Q"/>
             <wp:cNvGraphicFramePr>
               <a:graphicFrameLocks xmlns:a="http://schemas.openxmlformats.org/drawingml/2006/main" noChangeAspect="1"/>
@@ -5263,7 +5264,7 @@
                   <pic:spPr bwMode="auto">
                     <a:xfrm>
                       <a:off x="0" y="0"/>
-                      <a:ext cx="2843897" cy="1846220"/>
+                      <a:ext cx="2686148" cy="1743811"/>
                     </a:xfrm>
                     <a:prstGeom prst="rect">
                       <a:avLst/>
@@ -5283,6 +5284,7 @@
     <w:p>
       <w:pPr>
         <w:pStyle w:val="Descripcin"/>
+        <w:spacing w:after="240"/>
         <w:rPr>
           <w:i/>
           <w:iCs/>
@@ -5363,6 +5365,7 @@
     <w:p>
       <w:pPr>
         <w:keepNext/>
+        <w:ind w:firstLine="142"/>
         <w:jc w:val="center"/>
       </w:pPr>
       <w:r>
@@ -5370,8 +5373,8 @@
           <w:noProof/>
         </w:rPr>
         <w:drawing>
-          <wp:inline distT="0" distB="0" distL="0" distR="0" wp14:anchorId="512AC0D8" wp14:editId="12F2885E">
-            <wp:extent cx="2790756" cy="1866900"/>
+          <wp:inline distT="0" distB="0" distL="0" distR="0" wp14:anchorId="512AC0D8" wp14:editId="48BFC6FF">
+            <wp:extent cx="2688956" cy="1798800"/>
             <wp:effectExtent l="0" t="0" r="0" b="0"/>
             <wp:docPr id="4" name="Imagen 4" descr="https://lh6.googleusercontent.com/-RZB2gr8vhaD-gF37xwlPCvrN034UGEQHaFkCUjrq7WKuBHJDlpPAKgPlxKEC4h30SW2jneI5PHRDyHATyeIFYVoARi9slgZn-pNYqkk7Qx2IpF-XJa7oD1nnVhZjO4zSnWjQ9HXzUw"/>
             <wp:cNvGraphicFramePr>
@@ -5402,7 +5405,7 @@
                   <pic:spPr bwMode="auto">
                     <a:xfrm>
                       <a:off x="0" y="0"/>
-                      <a:ext cx="2843699" cy="1902316"/>
+                      <a:ext cx="2753764" cy="1842154"/>
                     </a:xfrm>
                     <a:prstGeom prst="rect">
                       <a:avLst/>
@@ -5583,14 +5586,7 @@
         <w:rPr>
           <w:lang w:val="es-ES"/>
         </w:rPr>
-        <w:t xml:space="preserve">las diferentes caracterizaciones (en </w:t>
-      </w:r>
-      <w:r>
-        <w:rPr>
-          <w:lang w:val="es-ES"/>
-        </w:rPr>
-        <w:lastRenderedPageBreak/>
-        <w:t xml:space="preserve">términos de </w:t>
+        <w:t xml:space="preserve">las diferentes caracterizaciones (en términos de </w:t>
       </w:r>
       <w:r>
         <w:rPr>
@@ -5697,6 +5693,7 @@
         <w:rPr>
           <w:noProof/>
         </w:rPr>
+        <w:lastRenderedPageBreak/>
         <w:drawing>
           <wp:inline distT="0" distB="0" distL="0" distR="0" wp14:anchorId="31A1F642" wp14:editId="578BFCA0">
             <wp:extent cx="1805298" cy="1730829"/>
@@ -7195,6 +7192,7 @@
     <w:p>
       <w:pPr>
         <w:pStyle w:val="Para"/>
+        <w:spacing w:after="240"/>
         <w:rPr>
           <w:lang w:val="es-ES"/>
         </w:rPr>
@@ -8152,6 +8150,9 @@
         </w:rPr>
       </w:pPr>
       <w:r>
+        <w:rPr>
+          <w:lang w:val="es-ES"/>
+        </w:rPr>
         <w:t>10</w:t>
       </w:r>
       <w:r>
@@ -8239,6 +8240,7 @@
     <w:p>
       <w:pPr>
         <w:pStyle w:val="Para"/>
+        <w:ind w:firstLine="284"/>
         <w:rPr>
           <w:lang w:val="es-ES"/>
         </w:rPr>
@@ -8248,7 +8250,16 @@
           <w:lang w:val="es-ES"/>
           <w14:ligatures w14:val="standard"/>
         </w:rPr>
-        <w:t>La herramienta</w:t>
+        <w:t>La her</w:t>
+      </w:r>
+      <w:bookmarkStart w:id="0" w:name="_GoBack"/>
+      <w:bookmarkEnd w:id="0"/>
+      <w:r>
+        <w:rPr>
+          <w:lang w:val="es-ES"/>
+          <w14:ligatures w14:val="standard"/>
+        </w:rPr>
+        <w:t>ramienta</w:t>
       </w:r>
       <w:r>
         <w:rPr>
@@ -9432,15 +9443,7 @@
         <w:rPr>
           <w:lang w:val="es-ES"/>
         </w:rPr>
-        <w:t>El resumen de los resultados obtenidos se detalla en la Tabla 1. Podemos obse</w:t>
-      </w:r>
-      <w:bookmarkStart w:id="0" w:name="_GoBack"/>
-      <w:bookmarkEnd w:id="0"/>
-      <w:r>
-        <w:rPr>
-          <w:lang w:val="es-ES"/>
-        </w:rPr>
-        <w:t xml:space="preserve">rvar buenos resultados en términos de </w:t>
+        <w:t xml:space="preserve">El resumen de los resultados obtenidos se detalla en la Tabla 1. Podemos observar buenos resultados en términos de </w:t>
       </w:r>
       <w:proofErr w:type="spellStart"/>
       <w:r>
@@ -21379,12 +21382,6 @@
 </file>
 
 <file path=customXml/item1.xml><?xml version="1.0" encoding="utf-8"?>
-<p:properties xmlns:p="http://schemas.microsoft.com/office/2006/metadata/properties" xmlns:xsi="http://www.w3.org/2001/XMLSchema-instance" xmlns:pc="http://schemas.microsoft.com/office/infopath/2007/PartnerControls">
-  <documentManagement/>
-</p:properties>
-</file>
-
-<file path=customXml/item2.xml><?xml version="1.0" encoding="utf-8"?>
 <Workflow version="v.1.13">
   <Filtration versionrequired="True" status="DONE" StartTime="25-07-2014 13:27:04" EndTime="25-07-2014 13:28:29">
     <Mandatory>
@@ -21562,7 +21559,22 @@
 </Workflow>
 </file>
 
+<file path=customXml/item2.xml><?xml version="1.0" encoding="utf-8"?>
+<p:properties xmlns:p="http://schemas.microsoft.com/office/2006/metadata/properties" xmlns:xsi="http://www.w3.org/2001/XMLSchema-instance" xmlns:pc="http://schemas.microsoft.com/office/infopath/2007/PartnerControls">
+  <documentManagement/>
+</p:properties>
+</file>
+
 <file path=customXml/item3.xml><?xml version="1.0" encoding="utf-8"?>
+<?mso-contentType ?>
+<FormTemplates xmlns="http://schemas.microsoft.com/sharepoint/v3/contenttype/forms">
+  <Display>DocumentLibraryForm</Display>
+  <Edit>DocumentLibraryForm</Edit>
+  <New>DocumentLibraryForm</New>
+</FormTemplates>
+</file>
+
+<file path=customXml/item4.xml><?xml version="1.0" encoding="utf-8"?>
 <ct:contentTypeSchema xmlns:ct="http://schemas.microsoft.com/office/2006/metadata/contentType" xmlns:ma="http://schemas.microsoft.com/office/2006/metadata/properties/metaAttributes" ct:_="" ma:_="" ma:contentTypeName="Documento" ma:contentTypeID="0x0101009600ADAB69F715448173F2F7BB8F2E80" ma:contentTypeVersion="10" ma:contentTypeDescription="Crear nuevo documento." ma:contentTypeScope="" ma:versionID="62fe7d71b36daced3600637f272ae81b">
   <xsd:schema xmlns:xsd="http://www.w3.org/2001/XMLSchema" xmlns:xs="http://www.w3.org/2001/XMLSchema" xmlns:p="http://schemas.microsoft.com/office/2006/metadata/properties" xmlns:ns3="f99aeade-9f60-4416-9cb3-2438837fb7b4" xmlns:ns4="5fec789f-ee28-434a-9ddb-74d2c9f5451a" targetNamespace="http://schemas.microsoft.com/office/2006/metadata/properties" ma:root="true" ma:fieldsID="c785490c0a1e14ab42fb18817e6a83b6" ns3:_="" ns4:_="">
     <xsd:import namespace="f99aeade-9f60-4416-9cb3-2438837fb7b4"/>
@@ -21765,20 +21777,17 @@
 </ct:contentTypeSchema>
 </file>
 
-<file path=customXml/item4.xml><?xml version="1.0" encoding="utf-8"?>
-<?mso-contentType ?>
-<FormTemplates xmlns="http://schemas.microsoft.com/sharepoint/v3/contenttype/forms">
-  <Display>DocumentLibraryForm</Display>
-  <Edit>DocumentLibraryForm</Edit>
-  <New>DocumentLibraryForm</New>
-</FormTemplates>
-</file>
-
 <file path=customXml/item5.xml><?xml version="1.0" encoding="utf-8"?>
 <b:Sources xmlns:b="http://schemas.openxmlformats.org/officeDocument/2006/bibliography" xmlns="http://schemas.openxmlformats.org/officeDocument/2006/bibliography" SelectedStyle="\APA.XSL" StyleName="APA"/>
 </file>
 
 <file path=customXml/itemProps1.xml><?xml version="1.0" encoding="utf-8"?>
+<ds:datastoreItem xmlns:ds="http://schemas.openxmlformats.org/officeDocument/2006/customXml" ds:itemID="{4D45DBA2-DCF6-46BF-858B-9A8CC8161B4D}">
+  <ds:schemaRefs/>
+</ds:datastoreItem>
+</file>
+
+<file path=customXml/itemProps2.xml><?xml version="1.0" encoding="utf-8"?>
 <ds:datastoreItem xmlns:ds="http://schemas.openxmlformats.org/officeDocument/2006/customXml" ds:itemID="{4241172E-2EAE-423B-B859-81CDE296292B}">
   <ds:schemaRefs>
     <ds:schemaRef ds:uri="http://schemas.microsoft.com/office/2006/metadata/properties"/>
@@ -21787,13 +21796,15 @@
 </ds:datastoreItem>
 </file>
 
-<file path=customXml/itemProps2.xml><?xml version="1.0" encoding="utf-8"?>
-<ds:datastoreItem xmlns:ds="http://schemas.openxmlformats.org/officeDocument/2006/customXml" ds:itemID="{4D45DBA2-DCF6-46BF-858B-9A8CC8161B4D}">
-  <ds:schemaRefs/>
+<file path=customXml/itemProps3.xml><?xml version="1.0" encoding="utf-8"?>
+<ds:datastoreItem xmlns:ds="http://schemas.openxmlformats.org/officeDocument/2006/customXml" ds:itemID="{6B71DB83-18C3-46C8-BCE4-7241BBD45EE7}">
+  <ds:schemaRefs>
+    <ds:schemaRef ds:uri="http://schemas.microsoft.com/sharepoint/v3/contenttype/forms"/>
+  </ds:schemaRefs>
 </ds:datastoreItem>
 </file>
 
-<file path=customXml/itemProps3.xml><?xml version="1.0" encoding="utf-8"?>
+<file path=customXml/itemProps4.xml><?xml version="1.0" encoding="utf-8"?>
 <ds:datastoreItem xmlns:ds="http://schemas.openxmlformats.org/officeDocument/2006/customXml" ds:itemID="{841E693B-CFC8-4E4F-B1C4-1B926684B643}">
   <ds:schemaRefs>
     <ds:schemaRef ds:uri="http://schemas.microsoft.com/office/2006/metadata/contentType"/>
@@ -21812,16 +21823,8 @@
 </ds:datastoreItem>
 </file>
 
-<file path=customXml/itemProps4.xml><?xml version="1.0" encoding="utf-8"?>
-<ds:datastoreItem xmlns:ds="http://schemas.openxmlformats.org/officeDocument/2006/customXml" ds:itemID="{6B71DB83-18C3-46C8-BCE4-7241BBD45EE7}">
-  <ds:schemaRefs>
-    <ds:schemaRef ds:uri="http://schemas.microsoft.com/sharepoint/v3/contenttype/forms"/>
-  </ds:schemaRefs>
-</ds:datastoreItem>
-</file>
-
 <file path=customXml/itemProps5.xml><?xml version="1.0" encoding="utf-8"?>
-<ds:datastoreItem xmlns:ds="http://schemas.openxmlformats.org/officeDocument/2006/customXml" ds:itemID="{5BA044FF-E40E-4258-B0B1-46FD3821D4AC}">
+<ds:datastoreItem xmlns:ds="http://schemas.openxmlformats.org/officeDocument/2006/customXml" ds:itemID="{1EFDC820-75AF-480F-BC0D-3F62EE67D0AA}">
   <ds:schemaRefs>
     <ds:schemaRef ds:uri="http://schemas.openxmlformats.org/officeDocument/2006/bibliography"/>
   </ds:schemaRefs>

</xml_diff>

<commit_message>
[doc] Final version of 3rd delivery
</commit_message>
<xml_diff>
--- a/doc/entregable-3.docx
+++ b/doc/entregable-3.docx
@@ -8250,16 +8250,7 @@
           <w:lang w:val="es-ES"/>
           <w14:ligatures w14:val="standard"/>
         </w:rPr>
-        <w:t>La her</w:t>
-      </w:r>
-      <w:bookmarkStart w:id="0" w:name="_GoBack"/>
-      <w:bookmarkEnd w:id="0"/>
-      <w:r>
-        <w:rPr>
-          <w:lang w:val="es-ES"/>
-          <w14:ligatures w14:val="standard"/>
-        </w:rPr>
-        <w:t>ramienta</w:t>
+        <w:t>La herramienta</w:t>
       </w:r>
       <w:r>
         <w:rPr>
@@ -9086,7 +9077,7 @@
           <w:szCs w:val="16"/>
           <w:lang w:val="es-ES"/>
         </w:rPr>
-        <w:t>2</w:t>
+        <w:t>0</w:t>
       </w:r>
       <w:r>
         <w:rPr>
@@ -9420,8 +9411,10 @@
           <w:szCs w:val="16"/>
           <w:lang w:val="es-ES"/>
         </w:rPr>
-        <w:t>0</w:t>
-      </w:r>
+        <w:t>2</w:t>
+      </w:r>
+      <w:bookmarkStart w:id="0" w:name="_GoBack"/>
+      <w:bookmarkEnd w:id="0"/>
       <w:r>
         <w:rPr>
           <w:color w:val="000000" w:themeColor="text1"/>
@@ -21382,6 +21375,12 @@
 </file>
 
 <file path=customXml/item1.xml><?xml version="1.0" encoding="utf-8"?>
+<p:properties xmlns:p="http://schemas.microsoft.com/office/2006/metadata/properties" xmlns:xsi="http://www.w3.org/2001/XMLSchema-instance" xmlns:pc="http://schemas.microsoft.com/office/infopath/2007/PartnerControls">
+  <documentManagement/>
+</p:properties>
+</file>
+
+<file path=customXml/item2.xml><?xml version="1.0" encoding="utf-8"?>
 <Workflow version="v.1.13">
   <Filtration versionrequired="True" status="DONE" StartTime="25-07-2014 13:27:04" EndTime="25-07-2014 13:28:29">
     <Mandatory>
@@ -21559,22 +21558,7 @@
 </Workflow>
 </file>
 
-<file path=customXml/item2.xml><?xml version="1.0" encoding="utf-8"?>
-<p:properties xmlns:p="http://schemas.microsoft.com/office/2006/metadata/properties" xmlns:xsi="http://www.w3.org/2001/XMLSchema-instance" xmlns:pc="http://schemas.microsoft.com/office/infopath/2007/PartnerControls">
-  <documentManagement/>
-</p:properties>
-</file>
-
 <file path=customXml/item3.xml><?xml version="1.0" encoding="utf-8"?>
-<?mso-contentType ?>
-<FormTemplates xmlns="http://schemas.microsoft.com/sharepoint/v3/contenttype/forms">
-  <Display>DocumentLibraryForm</Display>
-  <Edit>DocumentLibraryForm</Edit>
-  <New>DocumentLibraryForm</New>
-</FormTemplates>
-</file>
-
-<file path=customXml/item4.xml><?xml version="1.0" encoding="utf-8"?>
 <ct:contentTypeSchema xmlns:ct="http://schemas.microsoft.com/office/2006/metadata/contentType" xmlns:ma="http://schemas.microsoft.com/office/2006/metadata/properties/metaAttributes" ct:_="" ma:_="" ma:contentTypeName="Documento" ma:contentTypeID="0x0101009600ADAB69F715448173F2F7BB8F2E80" ma:contentTypeVersion="10" ma:contentTypeDescription="Crear nuevo documento." ma:contentTypeScope="" ma:versionID="62fe7d71b36daced3600637f272ae81b">
   <xsd:schema xmlns:xsd="http://www.w3.org/2001/XMLSchema" xmlns:xs="http://www.w3.org/2001/XMLSchema" xmlns:p="http://schemas.microsoft.com/office/2006/metadata/properties" xmlns:ns3="f99aeade-9f60-4416-9cb3-2438837fb7b4" xmlns:ns4="5fec789f-ee28-434a-9ddb-74d2c9f5451a" targetNamespace="http://schemas.microsoft.com/office/2006/metadata/properties" ma:root="true" ma:fieldsID="c785490c0a1e14ab42fb18817e6a83b6" ns3:_="" ns4:_="">
     <xsd:import namespace="f99aeade-9f60-4416-9cb3-2438837fb7b4"/>
@@ -21777,17 +21761,20 @@
 </ct:contentTypeSchema>
 </file>
 
+<file path=customXml/item4.xml><?xml version="1.0" encoding="utf-8"?>
+<?mso-contentType ?>
+<FormTemplates xmlns="http://schemas.microsoft.com/sharepoint/v3/contenttype/forms">
+  <Display>DocumentLibraryForm</Display>
+  <Edit>DocumentLibraryForm</Edit>
+  <New>DocumentLibraryForm</New>
+</FormTemplates>
+</file>
+
 <file path=customXml/item5.xml><?xml version="1.0" encoding="utf-8"?>
 <b:Sources xmlns:b="http://schemas.openxmlformats.org/officeDocument/2006/bibliography" xmlns="http://schemas.openxmlformats.org/officeDocument/2006/bibliography" SelectedStyle="\APA.XSL" StyleName="APA"/>
 </file>
 
 <file path=customXml/itemProps1.xml><?xml version="1.0" encoding="utf-8"?>
-<ds:datastoreItem xmlns:ds="http://schemas.openxmlformats.org/officeDocument/2006/customXml" ds:itemID="{4D45DBA2-DCF6-46BF-858B-9A8CC8161B4D}">
-  <ds:schemaRefs/>
-</ds:datastoreItem>
-</file>
-
-<file path=customXml/itemProps2.xml><?xml version="1.0" encoding="utf-8"?>
 <ds:datastoreItem xmlns:ds="http://schemas.openxmlformats.org/officeDocument/2006/customXml" ds:itemID="{4241172E-2EAE-423B-B859-81CDE296292B}">
   <ds:schemaRefs>
     <ds:schemaRef ds:uri="http://schemas.microsoft.com/office/2006/metadata/properties"/>
@@ -21796,15 +21783,13 @@
 </ds:datastoreItem>
 </file>
 
-<file path=customXml/itemProps3.xml><?xml version="1.0" encoding="utf-8"?>
-<ds:datastoreItem xmlns:ds="http://schemas.openxmlformats.org/officeDocument/2006/customXml" ds:itemID="{6B71DB83-18C3-46C8-BCE4-7241BBD45EE7}">
-  <ds:schemaRefs>
-    <ds:schemaRef ds:uri="http://schemas.microsoft.com/sharepoint/v3/contenttype/forms"/>
-  </ds:schemaRefs>
+<file path=customXml/itemProps2.xml><?xml version="1.0" encoding="utf-8"?>
+<ds:datastoreItem xmlns:ds="http://schemas.openxmlformats.org/officeDocument/2006/customXml" ds:itemID="{4D45DBA2-DCF6-46BF-858B-9A8CC8161B4D}">
+  <ds:schemaRefs/>
 </ds:datastoreItem>
 </file>
 
-<file path=customXml/itemProps4.xml><?xml version="1.0" encoding="utf-8"?>
+<file path=customXml/itemProps3.xml><?xml version="1.0" encoding="utf-8"?>
 <ds:datastoreItem xmlns:ds="http://schemas.openxmlformats.org/officeDocument/2006/customXml" ds:itemID="{841E693B-CFC8-4E4F-B1C4-1B926684B643}">
   <ds:schemaRefs>
     <ds:schemaRef ds:uri="http://schemas.microsoft.com/office/2006/metadata/contentType"/>
@@ -21823,8 +21808,16 @@
 </ds:datastoreItem>
 </file>
 
+<file path=customXml/itemProps4.xml><?xml version="1.0" encoding="utf-8"?>
+<ds:datastoreItem xmlns:ds="http://schemas.openxmlformats.org/officeDocument/2006/customXml" ds:itemID="{6B71DB83-18C3-46C8-BCE4-7241BBD45EE7}">
+  <ds:schemaRefs>
+    <ds:schemaRef ds:uri="http://schemas.microsoft.com/sharepoint/v3/contenttype/forms"/>
+  </ds:schemaRefs>
+</ds:datastoreItem>
+</file>
+
 <file path=customXml/itemProps5.xml><?xml version="1.0" encoding="utf-8"?>
-<ds:datastoreItem xmlns:ds="http://schemas.openxmlformats.org/officeDocument/2006/customXml" ds:itemID="{1EFDC820-75AF-480F-BC0D-3F62EE67D0AA}">
+<ds:datastoreItem xmlns:ds="http://schemas.openxmlformats.org/officeDocument/2006/customXml" ds:itemID="{1CBEAFEF-3A8C-4844-8766-AD225636ABAB}">
   <ds:schemaRefs>
     <ds:schemaRef ds:uri="http://schemas.openxmlformats.org/officeDocument/2006/bibliography"/>
   </ds:schemaRefs>

</xml_diff>